<commit_message>
Reordenamiento de las HU
</commit_message>
<xml_diff>
--- a/Division de trabajo por HU.docx
+++ b/Division de trabajo por HU.docx
@@ -14,31 +14,258 @@
     </w:p>
     <w:p>
       <w:pPr>
-        <w:numPr>
-          <w:ilvl w:val="0"/>
-          <w:numId w:val="1"/>
-        </w:numPr>
-        <w:rPr>
-          <w:b/>
-          <w:sz w:val="28"/>
-          <w:szCs w:val="24"/>
-        </w:rPr>
-      </w:pPr>
-      <w:r>
-        <w:rPr>
-          <w:b/>
-          <w:sz w:val="28"/>
-          <w:szCs w:val="24"/>
-        </w:rPr>
-        <w:t>H1 Venta</w:t>
-      </w:r>
-      <w:r>
-        <w:rPr>
-          <w:b/>
-          <w:sz w:val="28"/>
-          <w:szCs w:val="24"/>
-        </w:rPr>
-        <w:t xml:space="preserve"> (José Alfredo Aquino Mercado)</w:t>
+        <w:ind w:firstLine="0"/>
+        <w:rPr>
+          <w:b/>
+          <w:sz w:val="28"/>
+          <w:szCs w:val="24"/>
+        </w:rPr>
+      </w:pPr>
+      <w:r>
+        <w:rPr>
+          <w:b/>
+          <w:sz w:val="28"/>
+          <w:szCs w:val="24"/>
+        </w:rPr>
+        <w:t>H</w:t>
+      </w:r>
+      <w:r>
+        <w:rPr>
+          <w:b/>
+          <w:sz w:val="28"/>
+          <w:szCs w:val="24"/>
+        </w:rPr>
+        <w:t>1</w:t>
+      </w:r>
+      <w:r>
+        <w:rPr>
+          <w:b/>
+          <w:sz w:val="28"/>
+          <w:szCs w:val="24"/>
+        </w:rPr>
+        <w:t xml:space="preserve"> </w:t>
+      </w:r>
+      <w:proofErr w:type="spellStart"/>
+      <w:r>
+        <w:rPr>
+          <w:b/>
+          <w:sz w:val="28"/>
+          <w:szCs w:val="24"/>
+        </w:rPr>
+        <w:t>Login</w:t>
+      </w:r>
+      <w:proofErr w:type="spellEnd"/>
+      <w:r>
+        <w:rPr>
+          <w:b/>
+          <w:sz w:val="28"/>
+          <w:szCs w:val="24"/>
+        </w:rPr>
+        <w:t xml:space="preserve"> (Angel Heziel Nuñez Mora)</w:t>
+      </w:r>
+    </w:p>
+    <w:p>
+      <w:pPr>
+        <w:numPr>
+          <w:ilvl w:val="0"/>
+          <w:numId w:val="4"/>
+        </w:numPr>
+      </w:pPr>
+      <w:r>
+        <w:t>Como dueña de una tlapalería</w:t>
+      </w:r>
+    </w:p>
+    <w:p>
+      <w:pPr>
+        <w:numPr>
+          <w:ilvl w:val="0"/>
+          <w:numId w:val="4"/>
+        </w:numPr>
+      </w:pPr>
+      <w:r>
+        <w:t>Quiero tener un acceso controlado a la aplicación a través de cuenta de tipo administrador y empleado</w:t>
+      </w:r>
+    </w:p>
+    <w:p>
+      <w:pPr>
+        <w:numPr>
+          <w:ilvl w:val="0"/>
+          <w:numId w:val="4"/>
+        </w:numPr>
+        <w:rPr>
+          <w:u w:val="single"/>
+        </w:rPr>
+      </w:pPr>
+      <w:r>
+        <w:t>Para evitar que usuarios no capacitados tengan acceso a la información sensible de la empresa.</w:t>
+      </w:r>
+    </w:p>
+    <w:p>
+      <w:pPr>
+        <w:ind w:firstLine="0"/>
+        <w:rPr>
+          <w:b/>
+          <w:sz w:val="28"/>
+          <w:szCs w:val="24"/>
+        </w:rPr>
+      </w:pPr>
+      <w:r>
+        <w:rPr>
+          <w:b/>
+          <w:sz w:val="28"/>
+          <w:szCs w:val="24"/>
+        </w:rPr>
+        <w:t>H</w:t>
+      </w:r>
+      <w:r>
+        <w:rPr>
+          <w:b/>
+          <w:sz w:val="28"/>
+          <w:szCs w:val="24"/>
+        </w:rPr>
+        <w:t>2</w:t>
+      </w:r>
+      <w:r>
+        <w:rPr>
+          <w:b/>
+          <w:sz w:val="28"/>
+          <w:szCs w:val="24"/>
+        </w:rPr>
+        <w:t xml:space="preserve"> Control de Inventario (Kevin Yair Salvador Morales)</w:t>
+      </w:r>
+    </w:p>
+    <w:p>
+      <w:pPr>
+        <w:numPr>
+          <w:ilvl w:val="0"/>
+          <w:numId w:val="4"/>
+        </w:numPr>
+      </w:pPr>
+      <w:r>
+        <w:t>Como empleado de una tlapalería</w:t>
+      </w:r>
+    </w:p>
+    <w:p>
+      <w:pPr>
+        <w:numPr>
+          <w:ilvl w:val="0"/>
+          <w:numId w:val="4"/>
+        </w:numPr>
+      </w:pPr>
+      <w:r>
+        <w:t>Quiero poder verificar rápidamente el inventario utilizando el punto de venta</w:t>
+      </w:r>
+    </w:p>
+    <w:p>
+      <w:pPr>
+        <w:numPr>
+          <w:ilvl w:val="0"/>
+          <w:numId w:val="4"/>
+        </w:numPr>
+      </w:pPr>
+      <w:r>
+        <w:t>Para poder responder a las preguntas de los clientes y garantizar que los productos estén disponibles para su compra.</w:t>
+      </w:r>
+    </w:p>
+    <w:p>
+      <w:pPr>
+        <w:ind w:firstLine="0"/>
+        <w:rPr>
+          <w:b/>
+          <w:sz w:val="28"/>
+          <w:szCs w:val="24"/>
+        </w:rPr>
+      </w:pPr>
+      <w:r>
+        <w:rPr>
+          <w:b/>
+          <w:sz w:val="28"/>
+          <w:szCs w:val="24"/>
+        </w:rPr>
+        <w:t>H</w:t>
+      </w:r>
+      <w:r>
+        <w:rPr>
+          <w:b/>
+          <w:sz w:val="28"/>
+          <w:szCs w:val="24"/>
+        </w:rPr>
+        <w:t>3</w:t>
+      </w:r>
+      <w:r>
+        <w:rPr>
+          <w:b/>
+          <w:sz w:val="28"/>
+          <w:szCs w:val="24"/>
+        </w:rPr>
+        <w:t xml:space="preserve"> Alertas de inventario (Ulises Villa Cruz)</w:t>
+      </w:r>
+    </w:p>
+    <w:p>
+      <w:pPr>
+        <w:numPr>
+          <w:ilvl w:val="0"/>
+          <w:numId w:val="4"/>
+        </w:numPr>
+      </w:pPr>
+      <w:r>
+        <w:t>Como dueño de una tlapalería</w:t>
+      </w:r>
+    </w:p>
+    <w:p>
+      <w:pPr>
+        <w:numPr>
+          <w:ilvl w:val="0"/>
+          <w:numId w:val="4"/>
+        </w:numPr>
+      </w:pPr>
+      <w:r>
+        <w:t>Quiero poder recibir alertas automáticas cuando el inventario de ciertos productos está bajo utilizando el punto de venta</w:t>
+      </w:r>
+    </w:p>
+    <w:p>
+      <w:pPr>
+        <w:numPr>
+          <w:ilvl w:val="0"/>
+          <w:numId w:val="4"/>
+        </w:numPr>
+      </w:pPr>
+      <w:r>
+        <w:t>Para poder reponerlos a tiempo y evitar la pérdida de ventas.</w:t>
+      </w:r>
+    </w:p>
+    <w:p>
+      <w:pPr>
+        <w:ind w:firstLine="0"/>
+        <w:rPr>
+          <w:b/>
+          <w:sz w:val="28"/>
+          <w:szCs w:val="24"/>
+        </w:rPr>
+      </w:pPr>
+      <w:r>
+        <w:rPr>
+          <w:b/>
+          <w:sz w:val="28"/>
+          <w:szCs w:val="24"/>
+        </w:rPr>
+        <w:t>H</w:t>
+      </w:r>
+      <w:r>
+        <w:rPr>
+          <w:b/>
+          <w:sz w:val="28"/>
+          <w:szCs w:val="24"/>
+        </w:rPr>
+        <w:t>4</w:t>
+      </w:r>
+      <w:r>
+        <w:rPr>
+          <w:b/>
+          <w:sz w:val="28"/>
+          <w:szCs w:val="24"/>
+        </w:rPr>
+        <w:t xml:space="preserve"> Venta (José Alfredo Aquino Mercado)</w:t>
       </w:r>
     </w:p>
     <w:p>
@@ -60,6 +287,7 @@
         </w:numPr>
       </w:pPr>
       <w:r>
+        <w:lastRenderedPageBreak/>
         <w:t>Quiero poder procesar transacciones de venta rápidamente utilizando un punto de venta</w:t>
       </w:r>
     </w:p>
@@ -76,31 +304,108 @@
     </w:p>
     <w:p>
       <w:pPr>
-        <w:numPr>
-          <w:ilvl w:val="0"/>
-          <w:numId w:val="1"/>
-        </w:numPr>
-        <w:rPr>
-          <w:b/>
-          <w:sz w:val="28"/>
-          <w:szCs w:val="24"/>
-        </w:rPr>
-      </w:pPr>
-      <w:r>
-        <w:rPr>
-          <w:b/>
-          <w:sz w:val="28"/>
-          <w:szCs w:val="24"/>
-        </w:rPr>
-        <w:t>H2 Informe de Ventas</w:t>
-      </w:r>
-      <w:r>
-        <w:rPr>
-          <w:b/>
-          <w:sz w:val="28"/>
-          <w:szCs w:val="24"/>
-        </w:rPr>
-        <w:t xml:space="preserve"> (Angel Heziel Nuñez Mora)</w:t>
+        <w:ind w:firstLine="0"/>
+        <w:rPr>
+          <w:b/>
+          <w:sz w:val="28"/>
+          <w:szCs w:val="24"/>
+        </w:rPr>
+      </w:pPr>
+      <w:r>
+        <w:rPr>
+          <w:b/>
+          <w:sz w:val="28"/>
+          <w:szCs w:val="24"/>
+        </w:rPr>
+        <w:t>H</w:t>
+      </w:r>
+      <w:r>
+        <w:rPr>
+          <w:b/>
+          <w:sz w:val="28"/>
+          <w:szCs w:val="24"/>
+        </w:rPr>
+        <w:t>5</w:t>
+      </w:r>
+      <w:r>
+        <w:rPr>
+          <w:b/>
+          <w:sz w:val="28"/>
+          <w:szCs w:val="24"/>
+        </w:rPr>
+        <w:t xml:space="preserve"> Múltiples opciones de pago (José Alfredo Aquino Mercado)</w:t>
+      </w:r>
+    </w:p>
+    <w:p>
+      <w:pPr>
+        <w:numPr>
+          <w:ilvl w:val="0"/>
+          <w:numId w:val="4"/>
+        </w:numPr>
+      </w:pPr>
+      <w:r>
+        <w:t>Como cliente de una tlapalería</w:t>
+      </w:r>
+    </w:p>
+    <w:p>
+      <w:pPr>
+        <w:numPr>
+          <w:ilvl w:val="0"/>
+          <w:numId w:val="4"/>
+        </w:numPr>
+      </w:pPr>
+      <w:r>
+        <w:t>Quiero poder pagar con múltiples opciones de pago utilizando el punto de venta</w:t>
+      </w:r>
+    </w:p>
+    <w:p>
+      <w:pPr>
+        <w:numPr>
+          <w:ilvl w:val="0"/>
+          <w:numId w:val="4"/>
+        </w:numPr>
+        <w:rPr>
+          <w:b/>
+          <w:sz w:val="28"/>
+          <w:szCs w:val="24"/>
+        </w:rPr>
+      </w:pPr>
+      <w:r>
+        <w:t>Para poder elegir la opción más conveniente para mí, como tarjetas de crédito, débito, efectivo o transferencias bancarias.</w:t>
+      </w:r>
+    </w:p>
+    <w:p>
+      <w:pPr>
+        <w:ind w:firstLine="0"/>
+        <w:rPr>
+          <w:b/>
+          <w:sz w:val="28"/>
+          <w:szCs w:val="24"/>
+        </w:rPr>
+      </w:pPr>
+      <w:r>
+        <w:rPr>
+          <w:b/>
+          <w:sz w:val="28"/>
+          <w:szCs w:val="24"/>
+        </w:rPr>
+        <w:t>H</w:t>
+      </w:r>
+      <w:r>
+        <w:rPr>
+          <w:b/>
+          <w:sz w:val="28"/>
+          <w:szCs w:val="24"/>
+        </w:rPr>
+        <w:t>6</w:t>
+      </w:r>
+      <w:r>
+        <w:rPr>
+          <w:b/>
+          <w:sz w:val="28"/>
+          <w:szCs w:val="24"/>
+        </w:rPr>
+        <w:t xml:space="preserve"> Informe de Ventas (Angel Heziel Nuñez Mora)</w:t>
       </w:r>
     </w:p>
     <w:p>
@@ -138,31 +443,36 @@
     </w:p>
     <w:p>
       <w:pPr>
-        <w:numPr>
-          <w:ilvl w:val="0"/>
-          <w:numId w:val="1"/>
-        </w:numPr>
-        <w:rPr>
-          <w:b/>
-          <w:sz w:val="28"/>
-          <w:szCs w:val="24"/>
-        </w:rPr>
-      </w:pPr>
-      <w:r>
-        <w:rPr>
-          <w:b/>
-          <w:sz w:val="28"/>
-          <w:szCs w:val="24"/>
-        </w:rPr>
-        <w:t>H3 Lealtad</w:t>
-      </w:r>
-      <w:r>
-        <w:rPr>
-          <w:b/>
-          <w:sz w:val="28"/>
-          <w:szCs w:val="24"/>
-        </w:rPr>
-        <w:t xml:space="preserve"> (Kevin Yair Salvador Morales)</w:t>
+        <w:ind w:firstLine="0"/>
+        <w:rPr>
+          <w:b/>
+          <w:sz w:val="28"/>
+          <w:szCs w:val="24"/>
+        </w:rPr>
+      </w:pPr>
+      <w:r>
+        <w:rPr>
+          <w:b/>
+          <w:sz w:val="28"/>
+          <w:szCs w:val="24"/>
+        </w:rPr>
+        <w:t>H</w:t>
+      </w:r>
+      <w:r>
+        <w:rPr>
+          <w:b/>
+          <w:sz w:val="28"/>
+          <w:szCs w:val="24"/>
+        </w:rPr>
+        <w:t>7</w:t>
+      </w:r>
+      <w:r>
+        <w:rPr>
+          <w:b/>
+          <w:sz w:val="28"/>
+          <w:szCs w:val="24"/>
+        </w:rPr>
+        <w:t xml:space="preserve"> Lealtad (Kevin Yair Salvador Morales)</w:t>
       </w:r>
     </w:p>
     <w:p>
@@ -200,339 +510,11 @@
     </w:p>
     <w:p>
       <w:pPr>
-        <w:numPr>
-          <w:ilvl w:val="0"/>
-          <w:numId w:val="1"/>
-        </w:numPr>
-        <w:rPr>
-          <w:b/>
-          <w:sz w:val="28"/>
-          <w:szCs w:val="24"/>
-        </w:rPr>
-      </w:pPr>
-      <w:r>
-        <w:rPr>
-          <w:b/>
-          <w:sz w:val="28"/>
-          <w:szCs w:val="24"/>
-        </w:rPr>
-        <w:t>H4 Control de Inventario</w:t>
-      </w:r>
-      <w:r>
-        <w:rPr>
-          <w:b/>
-          <w:sz w:val="28"/>
-          <w:szCs w:val="24"/>
-        </w:rPr>
-        <w:t xml:space="preserve"> (Kevin Yair Salvador Morales)</w:t>
-      </w:r>
-    </w:p>
-    <w:p>
-      <w:pPr>
-        <w:numPr>
-          <w:ilvl w:val="0"/>
-          <w:numId w:val="4"/>
-        </w:numPr>
-      </w:pPr>
-      <w:r>
-        <w:t>Como empleado de una tlapalería</w:t>
-      </w:r>
-    </w:p>
-    <w:p>
-      <w:pPr>
-        <w:numPr>
-          <w:ilvl w:val="0"/>
-          <w:numId w:val="4"/>
-        </w:numPr>
-      </w:pPr>
-      <w:r>
-        <w:t>Quiero poder verificar rápidamente el inventario utilizando el punto de venta</w:t>
-      </w:r>
-    </w:p>
-    <w:p>
-      <w:pPr>
-        <w:numPr>
-          <w:ilvl w:val="0"/>
-          <w:numId w:val="4"/>
-        </w:numPr>
-      </w:pPr>
-      <w:r>
-        <w:lastRenderedPageBreak/>
-        <w:t>Para poder responder a las preguntas de los clientes y garantizar que los productos estén disponibles para su compra.</w:t>
-      </w:r>
-    </w:p>
-    <w:p>
-      <w:pPr>
-        <w:numPr>
-          <w:ilvl w:val="0"/>
-          <w:numId w:val="1"/>
-        </w:numPr>
-        <w:rPr>
-          <w:b/>
-          <w:sz w:val="28"/>
-          <w:szCs w:val="24"/>
-        </w:rPr>
-      </w:pPr>
-      <w:r>
-        <w:rPr>
-          <w:b/>
-          <w:sz w:val="28"/>
-          <w:szCs w:val="24"/>
-        </w:rPr>
-        <w:t>H5 Alertas de inventario</w:t>
-      </w:r>
-      <w:r>
-        <w:rPr>
-          <w:b/>
-          <w:sz w:val="28"/>
-          <w:szCs w:val="24"/>
-        </w:rPr>
-        <w:t xml:space="preserve"> (Ulises Villa Cruz)</w:t>
-      </w:r>
-    </w:p>
-    <w:p>
-      <w:pPr>
-        <w:numPr>
-          <w:ilvl w:val="0"/>
-          <w:numId w:val="4"/>
-        </w:numPr>
-      </w:pPr>
-      <w:r>
-        <w:t>Como dueño de una tlapalería</w:t>
-      </w:r>
-    </w:p>
-    <w:p>
-      <w:pPr>
-        <w:numPr>
-          <w:ilvl w:val="0"/>
-          <w:numId w:val="4"/>
-        </w:numPr>
-      </w:pPr>
-      <w:r>
-        <w:t>Quiero poder recibir alertas automáticas cuando el inventario de ciertos productos está bajo utilizando el punto de venta</w:t>
-      </w:r>
-    </w:p>
-    <w:p>
-      <w:pPr>
-        <w:numPr>
-          <w:ilvl w:val="0"/>
-          <w:numId w:val="4"/>
-        </w:numPr>
-      </w:pPr>
-      <w:r>
-        <w:t>Para poder reponerlos a tiempo y evitar la pérdida de ventas.</w:t>
-      </w:r>
-    </w:p>
-    <w:p>
-      <w:pPr>
-        <w:numPr>
-          <w:ilvl w:val="0"/>
-          <w:numId w:val="1"/>
-        </w:numPr>
-        <w:rPr>
-          <w:b/>
-          <w:sz w:val="28"/>
-          <w:szCs w:val="24"/>
-        </w:rPr>
-      </w:pPr>
-      <w:r>
-        <w:rPr>
-          <w:b/>
-          <w:sz w:val="28"/>
-          <w:szCs w:val="24"/>
-        </w:rPr>
-        <w:t>H6 Múltiples opciones de pago</w:t>
-      </w:r>
-      <w:r>
-        <w:rPr>
-          <w:b/>
-          <w:sz w:val="28"/>
-          <w:szCs w:val="24"/>
-        </w:rPr>
-        <w:t xml:space="preserve"> (José Alfredo Aquino Mercado)</w:t>
-      </w:r>
-    </w:p>
-    <w:p>
-      <w:pPr>
-        <w:numPr>
-          <w:ilvl w:val="0"/>
-          <w:numId w:val="4"/>
-        </w:numPr>
-      </w:pPr>
-      <w:r>
-        <w:t>Como cliente de una tlapalería</w:t>
-      </w:r>
-    </w:p>
-    <w:p>
-      <w:pPr>
-        <w:numPr>
-          <w:ilvl w:val="0"/>
-          <w:numId w:val="4"/>
-        </w:numPr>
-      </w:pPr>
-      <w:r>
-        <w:t>Quiero poder pagar con múltiples opciones de pago utilizando el punto de venta</w:t>
-      </w:r>
-    </w:p>
-    <w:p>
-      <w:pPr>
-        <w:numPr>
-          <w:ilvl w:val="0"/>
-          <w:numId w:val="4"/>
-        </w:numPr>
-      </w:pPr>
-      <w:r>
-        <w:t>Para poder elegir la opción más conveniente para mí, como tarjetas de crédito, débito, efectivo o transferencias bancarias.</w:t>
-      </w:r>
-    </w:p>
-    <w:p>
-      <w:pPr>
-        <w:numPr>
-          <w:ilvl w:val="0"/>
-          <w:numId w:val="1"/>
-        </w:numPr>
-        <w:rPr>
-          <w:b/>
-          <w:sz w:val="28"/>
-          <w:szCs w:val="24"/>
-        </w:rPr>
-      </w:pPr>
-      <w:r>
-        <w:rPr>
-          <w:b/>
-          <w:sz w:val="28"/>
-          <w:szCs w:val="24"/>
-        </w:rPr>
-        <w:t>H7 Promociones</w:t>
-      </w:r>
-      <w:r>
-        <w:rPr>
-          <w:b/>
-          <w:sz w:val="28"/>
-          <w:szCs w:val="24"/>
-        </w:rPr>
-        <w:t xml:space="preserve"> (Ulises Villa Cruz)</w:t>
-      </w:r>
-    </w:p>
-    <w:p>
-      <w:pPr>
-        <w:numPr>
-          <w:ilvl w:val="0"/>
-          <w:numId w:val="4"/>
-        </w:numPr>
-      </w:pPr>
-      <w:r>
-        <w:t xml:space="preserve">Como </w:t>
-      </w:r>
-      <w:r>
-        <w:t>dueña</w:t>
-      </w:r>
-      <w:r>
-        <w:t xml:space="preserve"> a cargo de una tlapalería</w:t>
-      </w:r>
-    </w:p>
-    <w:p>
-      <w:pPr>
-        <w:numPr>
-          <w:ilvl w:val="0"/>
-          <w:numId w:val="4"/>
-        </w:numPr>
-      </w:pPr>
-      <w:r>
-        <w:t>Quiero poder programar descuentos y promociones en el punto de venta</w:t>
-      </w:r>
-    </w:p>
-    <w:p>
-      <w:pPr>
-        <w:numPr>
-          <w:ilvl w:val="0"/>
-          <w:numId w:val="4"/>
-        </w:numPr>
-        <w:rPr>
-          <w:u w:val="single"/>
-        </w:rPr>
-      </w:pPr>
-      <w:r>
-        <w:t>Para poder atraer a más clientes y aumentar las ventas.</w:t>
-      </w:r>
-    </w:p>
-    <w:p>
-      <w:pPr>
-        <w:numPr>
-          <w:ilvl w:val="0"/>
-          <w:numId w:val="1"/>
-        </w:numPr>
-        <w:rPr>
-          <w:b/>
-          <w:sz w:val="28"/>
-          <w:szCs w:val="24"/>
-        </w:rPr>
-      </w:pPr>
-      <w:r>
-        <w:rPr>
-          <w:b/>
-          <w:sz w:val="28"/>
-          <w:szCs w:val="24"/>
-        </w:rPr>
-        <w:t xml:space="preserve">H8 </w:t>
-      </w:r>
-      <w:proofErr w:type="spellStart"/>
-      <w:r>
-        <w:rPr>
-          <w:b/>
-          <w:sz w:val="28"/>
-          <w:szCs w:val="24"/>
-        </w:rPr>
-        <w:t>Login</w:t>
-      </w:r>
-      <w:proofErr w:type="spellEnd"/>
-      <w:r>
-        <w:rPr>
-          <w:b/>
-          <w:sz w:val="28"/>
-          <w:szCs w:val="24"/>
-        </w:rPr>
-        <w:t xml:space="preserve"> (Angel Heziel Nuñez Mora)</w:t>
-      </w:r>
-    </w:p>
-    <w:p>
-      <w:pPr>
-        <w:numPr>
-          <w:ilvl w:val="0"/>
-          <w:numId w:val="4"/>
-        </w:numPr>
-      </w:pPr>
-      <w:r>
-        <w:t>Como dueña de una tlapalería</w:t>
-      </w:r>
-    </w:p>
-    <w:p>
-      <w:pPr>
-        <w:numPr>
-          <w:ilvl w:val="0"/>
-          <w:numId w:val="4"/>
-        </w:numPr>
-      </w:pPr>
-      <w:r>
-        <w:t>Quiero tener un acceso controlado a la aplicación a través de cuenta de tipo administrador y empleado</w:t>
-      </w:r>
-    </w:p>
-    <w:p>
-      <w:pPr>
-        <w:numPr>
-          <w:ilvl w:val="0"/>
-          <w:numId w:val="4"/>
-        </w:numPr>
-        <w:rPr>
-          <w:u w:val="single"/>
-        </w:rPr>
-      </w:pPr>
-      <w:r>
-        <w:lastRenderedPageBreak/>
-        <w:t>Para evitar que usuarios no capacitados tengan acceso a la información sensible de la empresa.</w:t>
-      </w:r>
-    </w:p>
-    <w:p/>
+        <w:spacing w:line="259" w:lineRule="auto"/>
+        <w:ind w:firstLine="0"/>
+        <w:jc w:val="left"/>
+      </w:pPr>
+    </w:p>
     <w:sectPr>
       <w:pgSz w:w="11906" w:h="16838"/>
       <w:pgMar w:top="1440" w:right="1440" w:bottom="1440" w:left="1440" w:header="708" w:footer="708" w:gutter="0"/>
@@ -546,6 +528,155 @@
 <file path=word/numbering.xml><?xml version="1.0" encoding="utf-8"?>
 <w:numbering xmlns:wpc="http://schemas.microsoft.com/office/word/2010/wordprocessingCanvas" xmlns:cx="http://schemas.microsoft.com/office/drawing/2014/chartex" xmlns:cx1="http://schemas.microsoft.com/office/drawing/2015/9/8/chartex" xmlns:cx2="http://schemas.microsoft.com/office/drawing/2015/10/21/chartex" xmlns:cx3="http://schemas.microsoft.com/office/drawing/2016/5/9/chartex" xmlns:cx4="http://schemas.microsoft.com/office/drawing/2016/5/10/chartex" xmlns:cx5="http://schemas.microsoft.com/office/drawing/2016/5/11/chartex" xmlns:cx6="http://schemas.microsoft.com/office/drawing/2016/5/12/chartex" xmlns:cx7="http://schemas.microsoft.com/office/drawing/2016/5/13/chartex" xmlns:cx8="http://schemas.microsoft.com/office/drawing/2016/5/14/chartex" xmlns:mc="http://schemas.openxmlformats.org/markup-compatibility/2006" xmlns:aink="http://schemas.microsoft.com/office/drawing/2016/ink" xmlns:am3d="http://schemas.microsoft.com/office/drawing/2017/model3d" xmlns:o="urn:schemas-microsoft-com:office:office" xmlns:r="http://schemas.openxmlformats.org/officeDocument/2006/relationships" xmlns:m="http://schemas.openxmlformats.org/officeDocument/2006/math" xmlns:v="urn:schemas-microsoft-com:vml" xmlns:wp14="http://schemas.microsoft.com/office/word/2010/wordprocessingDrawing" xmlns:wp="http://schemas.openxmlformats.org/drawingml/2006/wordprocessingDrawing" xmlns:w10="urn:schemas-microsoft-com:office:word" xmlns:w="http://schemas.openxmlformats.org/wordprocessingml/2006/main" xmlns:w14="http://schemas.microsoft.com/office/word/2010/wordml" xmlns:w15="http://schemas.microsoft.com/office/word/2012/wordml" xmlns:w16cex="http://schemas.microsoft.com/office/word/2018/wordml/cex" xmlns:w16cid="http://schemas.microsoft.com/office/word/2016/wordml/cid" xmlns:w16="http://schemas.microsoft.com/office/word/2018/wordml" xmlns:w16sdtdh="http://schemas.microsoft.com/office/word/2020/wordml/sdtdatahash" xmlns:w16se="http://schemas.microsoft.com/office/word/2015/wordml/symex" xmlns:wpg="http://schemas.microsoft.com/office/word/2010/wordprocessingGroup" xmlns:wpi="http://schemas.microsoft.com/office/word/2010/wordprocessingInk" xmlns:wne="http://schemas.microsoft.com/office/word/2006/wordml" xmlns:wps="http://schemas.microsoft.com/office/word/2010/wordprocessingShape" mc:Ignorable="w14 w15 w16se w16cid w16 w16cex w16sdtdh wp14">
   <w:abstractNum w:abstractNumId="0" w15:restartNumberingAfterBreak="0">
+    <w:nsid w:val="0EDB2B67"/>
+    <w:multiLevelType w:val="multilevel"/>
+    <w:tmpl w:val="9E524D4C"/>
+    <w:lvl w:ilvl="0">
+      <w:start w:val="1"/>
+      <w:numFmt w:val="bullet"/>
+      <w:lvlText w:val=""/>
+      <w:lvlJc w:val="left"/>
+      <w:pPr>
+        <w:tabs>
+          <w:tab w:val="num" w:pos="720"/>
+        </w:tabs>
+        <w:ind w:left="720" w:hanging="360"/>
+      </w:pPr>
+      <w:rPr>
+        <w:rFonts w:ascii="Symbol" w:hAnsi="Symbol" w:hint="default"/>
+        <w:sz w:val="20"/>
+      </w:rPr>
+    </w:lvl>
+    <w:lvl w:ilvl="1" w:tentative="1">
+      <w:start w:val="1"/>
+      <w:numFmt w:val="bullet"/>
+      <w:lvlText w:val=""/>
+      <w:lvlJc w:val="left"/>
+      <w:pPr>
+        <w:tabs>
+          <w:tab w:val="num" w:pos="1440"/>
+        </w:tabs>
+        <w:ind w:left="1440" w:hanging="360"/>
+      </w:pPr>
+      <w:rPr>
+        <w:rFonts w:ascii="Symbol" w:hAnsi="Symbol" w:hint="default"/>
+        <w:sz w:val="20"/>
+      </w:rPr>
+    </w:lvl>
+    <w:lvl w:ilvl="2" w:tentative="1">
+      <w:start w:val="1"/>
+      <w:numFmt w:val="bullet"/>
+      <w:lvlText w:val=""/>
+      <w:lvlJc w:val="left"/>
+      <w:pPr>
+        <w:tabs>
+          <w:tab w:val="num" w:pos="2160"/>
+        </w:tabs>
+        <w:ind w:left="2160" w:hanging="360"/>
+      </w:pPr>
+      <w:rPr>
+        <w:rFonts w:ascii="Symbol" w:hAnsi="Symbol" w:hint="default"/>
+        <w:sz w:val="20"/>
+      </w:rPr>
+    </w:lvl>
+    <w:lvl w:ilvl="3" w:tentative="1">
+      <w:start w:val="1"/>
+      <w:numFmt w:val="bullet"/>
+      <w:lvlText w:val=""/>
+      <w:lvlJc w:val="left"/>
+      <w:pPr>
+        <w:tabs>
+          <w:tab w:val="num" w:pos="2880"/>
+        </w:tabs>
+        <w:ind w:left="2880" w:hanging="360"/>
+      </w:pPr>
+      <w:rPr>
+        <w:rFonts w:ascii="Symbol" w:hAnsi="Symbol" w:hint="default"/>
+        <w:sz w:val="20"/>
+      </w:rPr>
+    </w:lvl>
+    <w:lvl w:ilvl="4" w:tentative="1">
+      <w:start w:val="1"/>
+      <w:numFmt w:val="bullet"/>
+      <w:lvlText w:val=""/>
+      <w:lvlJc w:val="left"/>
+      <w:pPr>
+        <w:tabs>
+          <w:tab w:val="num" w:pos="3600"/>
+        </w:tabs>
+        <w:ind w:left="3600" w:hanging="360"/>
+      </w:pPr>
+      <w:rPr>
+        <w:rFonts w:ascii="Symbol" w:hAnsi="Symbol" w:hint="default"/>
+        <w:sz w:val="20"/>
+      </w:rPr>
+    </w:lvl>
+    <w:lvl w:ilvl="5" w:tentative="1">
+      <w:start w:val="1"/>
+      <w:numFmt w:val="bullet"/>
+      <w:lvlText w:val=""/>
+      <w:lvlJc w:val="left"/>
+      <w:pPr>
+        <w:tabs>
+          <w:tab w:val="num" w:pos="4320"/>
+        </w:tabs>
+        <w:ind w:left="4320" w:hanging="360"/>
+      </w:pPr>
+      <w:rPr>
+        <w:rFonts w:ascii="Symbol" w:hAnsi="Symbol" w:hint="default"/>
+        <w:sz w:val="20"/>
+      </w:rPr>
+    </w:lvl>
+    <w:lvl w:ilvl="6" w:tentative="1">
+      <w:start w:val="1"/>
+      <w:numFmt w:val="bullet"/>
+      <w:lvlText w:val=""/>
+      <w:lvlJc w:val="left"/>
+      <w:pPr>
+        <w:tabs>
+          <w:tab w:val="num" w:pos="5040"/>
+        </w:tabs>
+        <w:ind w:left="5040" w:hanging="360"/>
+      </w:pPr>
+      <w:rPr>
+        <w:rFonts w:ascii="Symbol" w:hAnsi="Symbol" w:hint="default"/>
+        <w:sz w:val="20"/>
+      </w:rPr>
+    </w:lvl>
+    <w:lvl w:ilvl="7" w:tentative="1">
+      <w:start w:val="1"/>
+      <w:numFmt w:val="bullet"/>
+      <w:lvlText w:val=""/>
+      <w:lvlJc w:val="left"/>
+      <w:pPr>
+        <w:tabs>
+          <w:tab w:val="num" w:pos="5760"/>
+        </w:tabs>
+        <w:ind w:left="5760" w:hanging="360"/>
+      </w:pPr>
+      <w:rPr>
+        <w:rFonts w:ascii="Symbol" w:hAnsi="Symbol" w:hint="default"/>
+        <w:sz w:val="20"/>
+      </w:rPr>
+    </w:lvl>
+    <w:lvl w:ilvl="8" w:tentative="1">
+      <w:start w:val="1"/>
+      <w:numFmt w:val="bullet"/>
+      <w:lvlText w:val=""/>
+      <w:lvlJc w:val="left"/>
+      <w:pPr>
+        <w:tabs>
+          <w:tab w:val="num" w:pos="6480"/>
+        </w:tabs>
+        <w:ind w:left="6480" w:hanging="360"/>
+      </w:pPr>
+      <w:rPr>
+        <w:rFonts w:ascii="Symbol" w:hAnsi="Symbol" w:hint="default"/>
+        <w:sz w:val="20"/>
+      </w:rPr>
+    </w:lvl>
+  </w:abstractNum>
+  <w:abstractNum w:abstractNumId="1" w15:restartNumberingAfterBreak="0">
     <w:nsid w:val="3749334A"/>
     <w:multiLevelType w:val="hybridMultilevel"/>
     <w:tmpl w:val="C8F26BA0"/>
@@ -658,7 +789,7 @@
       </w:rPr>
     </w:lvl>
   </w:abstractNum>
-  <w:abstractNum w:abstractNumId="1" w15:restartNumberingAfterBreak="0">
+  <w:abstractNum w:abstractNumId="2" w15:restartNumberingAfterBreak="0">
     <w:nsid w:val="460C6DBE"/>
     <w:multiLevelType w:val="hybridMultilevel"/>
     <w:tmpl w:val="9684B36C"/>
@@ -771,7 +902,7 @@
       </w:rPr>
     </w:lvl>
   </w:abstractNum>
-  <w:abstractNum w:abstractNumId="2" w15:restartNumberingAfterBreak="0">
+  <w:abstractNum w:abstractNumId="3" w15:restartNumberingAfterBreak="0">
     <w:nsid w:val="580F047E"/>
     <w:multiLevelType w:val="hybridMultilevel"/>
     <w:tmpl w:val="D8469D06"/>
@@ -857,7 +988,7 @@
       </w:pPr>
     </w:lvl>
   </w:abstractNum>
-  <w:abstractNum w:abstractNumId="3" w15:restartNumberingAfterBreak="0">
+  <w:abstractNum w:abstractNumId="4" w15:restartNumberingAfterBreak="0">
     <w:nsid w:val="6CC804F6"/>
     <w:multiLevelType w:val="hybridMultilevel"/>
     <w:tmpl w:val="EA30D166"/>
@@ -971,16 +1102,19 @@
     </w:lvl>
   </w:abstractNum>
   <w:num w:numId="1">
+    <w:abstractNumId w:val="3"/>
+  </w:num>
+  <w:num w:numId="2">
+    <w:abstractNumId w:val="1"/>
+  </w:num>
+  <w:num w:numId="3">
+    <w:abstractNumId w:val="4"/>
+  </w:num>
+  <w:num w:numId="4">
     <w:abstractNumId w:val="2"/>
   </w:num>
-  <w:num w:numId="2">
+  <w:num w:numId="5">
     <w:abstractNumId w:val="0"/>
-  </w:num>
-  <w:num w:numId="3">
-    <w:abstractNumId w:val="3"/>
-  </w:num>
-  <w:num w:numId="4">
-    <w:abstractNumId w:val="1"/>
   </w:num>
 </w:numbering>
 </file>
@@ -1383,7 +1517,7 @@
   <w:style w:type="paragraph" w:default="1" w:styleId="Normal">
     <w:name w:val="Normal"/>
     <w:qFormat/>
-    <w:rsid w:val="00D6465F"/>
+    <w:rsid w:val="00A72FD6"/>
     <w:pPr>
       <w:spacing w:line="480" w:lineRule="auto"/>
       <w:ind w:firstLine="284"/>
@@ -1421,7 +1555,6 @@
   <w:style w:type="character" w:default="1" w:styleId="Fuentedeprrafopredeter">
     <w:name w:val="Default Paragraph Font"/>
     <w:uiPriority w:val="1"/>
-    <w:semiHidden/>
     <w:unhideWhenUsed/>
   </w:style>
   <w:style w:type="table" w:default="1" w:styleId="Tablanormal">

</xml_diff>